<commit_message>
Updated certificate to match request in MALS-1205
</commit_message>
<xml_diff>
--- a/app/server/static/templates/certificates/Public-Sale-Yard-Operator.docx
+++ b/app/server/static/templates/certificates/Public-Sale-Yard-Operator.docx
@@ -1,6 +1,6 @@
 
 <file path=word/document.xml><?xml version="1.0" encoding="utf-8"?>
-<w:document xmlns:wpc="http://schemas.microsoft.com/office/word/2010/wordprocessingCanvas" xmlns:cx="http://schemas.microsoft.com/office/drawing/2014/chartex" xmlns:cx1="http://schemas.microsoft.com/office/drawing/2015/9/8/chartex" xmlns:cx2="http://schemas.microsoft.com/office/drawing/2015/10/21/chartex" xmlns:cx3="http://schemas.microsoft.com/office/drawing/2016/5/9/chartex" xmlns:cx4="http://schemas.microsoft.com/office/drawing/2016/5/10/chartex" xmlns:cx5="http://schemas.microsoft.com/office/drawing/2016/5/11/chartex" xmlns:cx6="http://schemas.microsoft.com/office/drawing/2016/5/12/chartex" xmlns:cx7="http://schemas.microsoft.com/office/drawing/2016/5/13/chartex" xmlns:cx8="http://schemas.microsoft.com/office/drawing/2016/5/14/chartex" xmlns:mc="http://schemas.openxmlformats.org/markup-compatibility/2006" xmlns:aink="http://schemas.microsoft.com/office/drawing/2016/ink" xmlns:am3d="http://schemas.microsoft.com/office/drawing/2017/model3d" xmlns:o="urn:schemas-microsoft-com:office:office" xmlns:r="http://schemas.openxmlformats.org/officeDocument/2006/relationships" xmlns:m="http://schemas.openxmlformats.org/officeDocument/2006/math" xmlns:v="urn:schemas-microsoft-com:vml" xmlns:wp14="http://schemas.microsoft.com/office/word/2010/wordprocessingDrawing" xmlns:wp="http://schemas.openxmlformats.org/drawingml/2006/wordprocessingDrawing" xmlns:w10="urn:schemas-microsoft-com:office:word" xmlns:w="http://schemas.openxmlformats.org/wordprocessingml/2006/main" xmlns:w14="http://schemas.microsoft.com/office/word/2010/wordml" xmlns:w15="http://schemas.microsoft.com/office/word/2012/wordml" xmlns:w16cex="http://schemas.microsoft.com/office/word/2018/wordml/cex" xmlns:w16cid="http://schemas.microsoft.com/office/word/2016/wordml/cid" xmlns:w16="http://schemas.microsoft.com/office/word/2018/wordml" xmlns:w16sdtdh="http://schemas.microsoft.com/office/word/2020/wordml/sdtdatahash" xmlns:w16se="http://schemas.microsoft.com/office/word/2015/wordml/symex" xmlns:wpg="http://schemas.microsoft.com/office/word/2010/wordprocessingGroup" xmlns:wpi="http://schemas.microsoft.com/office/word/2010/wordprocessingInk" xmlns:wne="http://schemas.microsoft.com/office/word/2006/wordml" xmlns:wps="http://schemas.microsoft.com/office/word/2010/wordprocessingShape" mc:Ignorable="w14 w15 w16se w16cid w16 w16cex w16sdtdh wp14">
+<w:document xmlns:wpc="http://schemas.microsoft.com/office/word/2010/wordprocessingCanvas" xmlns:cx="http://schemas.microsoft.com/office/drawing/2014/chartex" xmlns:cx1="http://schemas.microsoft.com/office/drawing/2015/9/8/chartex" xmlns:cx2="http://schemas.microsoft.com/office/drawing/2015/10/21/chartex" xmlns:cx3="http://schemas.microsoft.com/office/drawing/2016/5/9/chartex" xmlns:cx4="http://schemas.microsoft.com/office/drawing/2016/5/10/chartex" xmlns:cx5="http://schemas.microsoft.com/office/drawing/2016/5/11/chartex" xmlns:cx6="http://schemas.microsoft.com/office/drawing/2016/5/12/chartex" xmlns:cx7="http://schemas.microsoft.com/office/drawing/2016/5/13/chartex" xmlns:cx8="http://schemas.microsoft.com/office/drawing/2016/5/14/chartex" xmlns:mc="http://schemas.openxmlformats.org/markup-compatibility/2006" xmlns:aink="http://schemas.microsoft.com/office/drawing/2016/ink" xmlns:am3d="http://schemas.microsoft.com/office/drawing/2017/model3d" xmlns:o="urn:schemas-microsoft-com:office:office" xmlns:oel="http://schemas.microsoft.com/office/2019/extlst" xmlns:r="http://schemas.openxmlformats.org/officeDocument/2006/relationships" xmlns:m="http://schemas.openxmlformats.org/officeDocument/2006/math" xmlns:v="urn:schemas-microsoft-com:vml" xmlns:wp14="http://schemas.microsoft.com/office/word/2010/wordprocessingDrawing" xmlns:wp="http://schemas.openxmlformats.org/drawingml/2006/wordprocessingDrawing" xmlns:w10="urn:schemas-microsoft-com:office:word" xmlns:w="http://schemas.openxmlformats.org/wordprocessingml/2006/main" xmlns:w14="http://schemas.microsoft.com/office/word/2010/wordml" xmlns:w15="http://schemas.microsoft.com/office/word/2012/wordml" xmlns:w16cex="http://schemas.microsoft.com/office/word/2018/wordml/cex" xmlns:w16cid="http://schemas.microsoft.com/office/word/2016/wordml/cid" xmlns:w16="http://schemas.microsoft.com/office/word/2018/wordml" xmlns:w16sdtdh="http://schemas.microsoft.com/office/word/2020/wordml/sdtdatahash" xmlns:w16se="http://schemas.microsoft.com/office/word/2015/wordml/symex" xmlns:wpg="http://schemas.microsoft.com/office/word/2010/wordprocessingGroup" xmlns:wpi="http://schemas.microsoft.com/office/word/2010/wordprocessingInk" xmlns:wne="http://schemas.microsoft.com/office/word/2006/wordml" xmlns:wps="http://schemas.microsoft.com/office/word/2010/wordprocessingShape" mc:Ignorable="w14 w15 w16se w16cid w16 w16cex w16sdtdh wp14">
   <w:body>
     <w:p>
       <w:pPr>
@@ -20,7 +20,6 @@
         <w:t>{</w:t>
       </w:r>
       <w:proofErr w:type="spellStart"/>
-      <w:proofErr w:type="gramStart"/>
       <w:r>
         <w:rPr>
           <w:sz w:val="20"/>
@@ -28,7 +27,6 @@
         <w:t>d.ActsAndRegs</w:t>
       </w:r>
       <w:proofErr w:type="spellEnd"/>
-      <w:proofErr w:type="gramEnd"/>
       <w:r>
         <w:rPr>
           <w:sz w:val="20"/>
@@ -63,7 +61,6 @@
         <w:t>{</w:t>
       </w:r>
       <w:proofErr w:type="spellStart"/>
-      <w:proofErr w:type="gramStart"/>
       <w:r>
         <w:rPr>
           <w:b/>
@@ -72,7 +69,6 @@
         <w:t>d.LicenceHolderName</w:t>
       </w:r>
       <w:proofErr w:type="spellEnd"/>
-      <w:proofErr w:type="gramEnd"/>
       <w:r>
         <w:rPr>
           <w:b/>
@@ -96,12 +92,10 @@
         <w:t>{</w:t>
       </w:r>
       <w:proofErr w:type="spellStart"/>
-      <w:proofErr w:type="gramStart"/>
       <w:r>
         <w:t>d.MailingAddress</w:t>
       </w:r>
       <w:proofErr w:type="spellEnd"/>
-      <w:proofErr w:type="gramEnd"/>
       <w:r>
         <w:t>}</w:t>
       </w:r>
@@ -118,12 +112,10 @@
         <w:t>{</w:t>
       </w:r>
       <w:proofErr w:type="spellStart"/>
-      <w:proofErr w:type="gramStart"/>
       <w:r>
         <w:t>d.MailingCity</w:t>
       </w:r>
       <w:proofErr w:type="spellEnd"/>
-      <w:proofErr w:type="gramEnd"/>
       <w:r>
         <w:t>} {</w:t>
       </w:r>
@@ -146,12 +138,10 @@
         <w:t>{</w:t>
       </w:r>
       <w:proofErr w:type="spellStart"/>
-      <w:proofErr w:type="gramStart"/>
       <w:r>
         <w:t>d.PostCode</w:t>
       </w:r>
       <w:proofErr w:type="spellEnd"/>
-      <w:proofErr w:type="gramEnd"/>
       <w:r>
         <w:t>}</w:t>
       </w:r>
@@ -190,12 +180,10 @@
         <w:t>{</w:t>
       </w:r>
       <w:proofErr w:type="spellStart"/>
-      <w:proofErr w:type="gramStart"/>
       <w:r>
         <w:t>d.LicenceName</w:t>
       </w:r>
       <w:proofErr w:type="spellEnd"/>
-      <w:proofErr w:type="gramEnd"/>
       <w:r>
         <w:t>}</w:t>
       </w:r>
@@ -259,7 +247,6 @@
               <w:t>{</w:t>
             </w:r>
             <w:proofErr w:type="spellStart"/>
-            <w:proofErr w:type="gramStart"/>
             <w:r>
               <w:t>d.</w:t>
             </w:r>
@@ -267,7 +254,6 @@
               <w:t>LicenceNumber</w:t>
             </w:r>
             <w:proofErr w:type="spellEnd"/>
-            <w:proofErr w:type="gramEnd"/>
             <w:r>
               <w:t>}</w:t>
             </w:r>
@@ -309,12 +295,10 @@
               <w:t>{</w:t>
             </w:r>
             <w:proofErr w:type="spellStart"/>
-            <w:proofErr w:type="gramStart"/>
             <w:r>
               <w:t>d.IssueDate</w:t>
             </w:r>
             <w:proofErr w:type="spellEnd"/>
-            <w:proofErr w:type="gramEnd"/>
             <w:r>
               <w:t>}</w:t>
             </w:r>
@@ -360,12 +344,10 @@
               <w:t>{</w:t>
             </w:r>
             <w:proofErr w:type="spellStart"/>
-            <w:proofErr w:type="gramStart"/>
             <w:r>
               <w:t>d.ExpiryDate</w:t>
             </w:r>
             <w:proofErr w:type="spellEnd"/>
-            <w:proofErr w:type="gramEnd"/>
             <w:r>
               <w:t>}</w:t>
             </w:r>
@@ -391,7 +373,6 @@
         <w:t>{</w:t>
       </w:r>
       <w:proofErr w:type="spellStart"/>
-      <w:proofErr w:type="gramStart"/>
       <w:r>
         <w:t>d.Livestock</w:t>
       </w:r>
@@ -402,7 +383,17 @@
         <w:t>ealerLicence</w:t>
       </w:r>
       <w:proofErr w:type="spellEnd"/>
-      <w:proofErr w:type="gramEnd"/>
+      <w:r>
+        <w:t>}</w:t>
+      </w:r>
+      <w:r>
+        <w:t>, {</w:t>
+      </w:r>
+      <w:proofErr w:type="spellStart"/>
+      <w:r>
+        <w:t>d.SaleYard</w:t>
+      </w:r>
+      <w:proofErr w:type="spellEnd"/>
       <w:r>
         <w:t>}</w:t>
       </w:r>
@@ -466,12 +457,10 @@
               <w:t>{</w:t>
             </w:r>
             <w:proofErr w:type="spellStart"/>
-            <w:proofErr w:type="gramStart"/>
             <w:r>
               <w:t>d.BondNumber</w:t>
             </w:r>
             <w:proofErr w:type="spellEnd"/>
-            <w:proofErr w:type="gramEnd"/>
             <w:r>
               <w:t>}</w:t>
             </w:r>
@@ -506,7 +495,6 @@
               <w:t>{</w:t>
             </w:r>
             <w:proofErr w:type="spellStart"/>
-            <w:proofErr w:type="gramStart"/>
             <w:r>
               <w:t>d.</w:t>
             </w:r>
@@ -514,7 +502,6 @@
               <w:t>BondValue</w:t>
             </w:r>
             <w:proofErr w:type="spellEnd"/>
-            <w:proofErr w:type="gramEnd"/>
             <w:r>
               <w:t>}</w:t>
             </w:r>
@@ -554,12 +541,10 @@
               <w:t>{</w:t>
             </w:r>
             <w:proofErr w:type="spellStart"/>
-            <w:proofErr w:type="gramStart"/>
             <w:r>
               <w:t>d.BondCarrier</w:t>
             </w:r>
             <w:proofErr w:type="spellEnd"/>
-            <w:proofErr w:type="gramEnd"/>
             <w:r>
               <w:t>}</w:t>
             </w:r>
@@ -575,24 +560,6 @@
       </w:pPr>
       <w:bookmarkStart w:id="15" w:name="Licence_Detail_Info"/>
       <w:bookmarkEnd w:id="15"/>
-      <w:r>
-        <w:t>{</w:t>
-      </w:r>
-      <w:proofErr w:type="spellStart"/>
-      <w:proofErr w:type="gramStart"/>
-      <w:r>
-        <w:t>d.SaleYard</w:t>
-      </w:r>
-      <w:proofErr w:type="spellEnd"/>
-      <w:proofErr w:type="gramEnd"/>
-      <w:r>
-        <w:t>}</w:t>
-      </w:r>
-    </w:p>
-    <w:p>
-      <w:pPr>
-        <w:jc w:val="center"/>
-      </w:pPr>
     </w:p>
     <w:p>
       <w:r>
@@ -690,7 +657,6 @@
     </w:p>
     <w:p>
       <w:r>
-        <w:lastRenderedPageBreak/>
         <w:tab/>
       </w:r>
       <w:r>
@@ -740,6 +706,7 @@
     </w:p>
     <w:p>
       <w:r>
+        <w:lastRenderedPageBreak/>
         <w:tab/>
       </w:r>
       <w:r>
@@ -791,7 +758,7 @@
 </file>
 
 <file path=word/endnotes.xml><?xml version="1.0" encoding="utf-8"?>
-<w:endnotes xmlns:wpc="http://schemas.microsoft.com/office/word/2010/wordprocessingCanvas" xmlns:cx="http://schemas.microsoft.com/office/drawing/2014/chartex" xmlns:cx1="http://schemas.microsoft.com/office/drawing/2015/9/8/chartex" xmlns:cx2="http://schemas.microsoft.com/office/drawing/2015/10/21/chartex" xmlns:cx3="http://schemas.microsoft.com/office/drawing/2016/5/9/chartex" xmlns:cx4="http://schemas.microsoft.com/office/drawing/2016/5/10/chartex" xmlns:cx5="http://schemas.microsoft.com/office/drawing/2016/5/11/chartex" xmlns:cx6="http://schemas.microsoft.com/office/drawing/2016/5/12/chartex" xmlns:cx7="http://schemas.microsoft.com/office/drawing/2016/5/13/chartex" xmlns:cx8="http://schemas.microsoft.com/office/drawing/2016/5/14/chartex" xmlns:mc="http://schemas.openxmlformats.org/markup-compatibility/2006" xmlns:aink="http://schemas.microsoft.com/office/drawing/2016/ink" xmlns:am3d="http://schemas.microsoft.com/office/drawing/2017/model3d" xmlns:o="urn:schemas-microsoft-com:office:office" xmlns:r="http://schemas.openxmlformats.org/officeDocument/2006/relationships" xmlns:m="http://schemas.openxmlformats.org/officeDocument/2006/math" xmlns:v="urn:schemas-microsoft-com:vml" xmlns:wp14="http://schemas.microsoft.com/office/word/2010/wordprocessingDrawing" xmlns:wp="http://schemas.openxmlformats.org/drawingml/2006/wordprocessingDrawing" xmlns:w10="urn:schemas-microsoft-com:office:word" xmlns:w="http://schemas.openxmlformats.org/wordprocessingml/2006/main" xmlns:w14="http://schemas.microsoft.com/office/word/2010/wordml" xmlns:w15="http://schemas.microsoft.com/office/word/2012/wordml" xmlns:w16cex="http://schemas.microsoft.com/office/word/2018/wordml/cex" xmlns:w16cid="http://schemas.microsoft.com/office/word/2016/wordml/cid" xmlns:w16="http://schemas.microsoft.com/office/word/2018/wordml" xmlns:w16sdtdh="http://schemas.microsoft.com/office/word/2020/wordml/sdtdatahash" xmlns:w16se="http://schemas.microsoft.com/office/word/2015/wordml/symex" xmlns:wpg="http://schemas.microsoft.com/office/word/2010/wordprocessingGroup" xmlns:wpi="http://schemas.microsoft.com/office/word/2010/wordprocessingInk" xmlns:wne="http://schemas.microsoft.com/office/word/2006/wordml" xmlns:wps="http://schemas.microsoft.com/office/word/2010/wordprocessingShape" mc:Ignorable="w14 w15 w16se w16cid w16 w16cex w16sdtdh wp14">
+<w:endnotes xmlns:wpc="http://schemas.microsoft.com/office/word/2010/wordprocessingCanvas" xmlns:cx="http://schemas.microsoft.com/office/drawing/2014/chartex" xmlns:cx1="http://schemas.microsoft.com/office/drawing/2015/9/8/chartex" xmlns:cx2="http://schemas.microsoft.com/office/drawing/2015/10/21/chartex" xmlns:cx3="http://schemas.microsoft.com/office/drawing/2016/5/9/chartex" xmlns:cx4="http://schemas.microsoft.com/office/drawing/2016/5/10/chartex" xmlns:cx5="http://schemas.microsoft.com/office/drawing/2016/5/11/chartex" xmlns:cx6="http://schemas.microsoft.com/office/drawing/2016/5/12/chartex" xmlns:cx7="http://schemas.microsoft.com/office/drawing/2016/5/13/chartex" xmlns:cx8="http://schemas.microsoft.com/office/drawing/2016/5/14/chartex" xmlns:mc="http://schemas.openxmlformats.org/markup-compatibility/2006" xmlns:aink="http://schemas.microsoft.com/office/drawing/2016/ink" xmlns:am3d="http://schemas.microsoft.com/office/drawing/2017/model3d" xmlns:o="urn:schemas-microsoft-com:office:office" xmlns:oel="http://schemas.microsoft.com/office/2019/extlst" xmlns:r="http://schemas.openxmlformats.org/officeDocument/2006/relationships" xmlns:m="http://schemas.openxmlformats.org/officeDocument/2006/math" xmlns:v="urn:schemas-microsoft-com:vml" xmlns:wp14="http://schemas.microsoft.com/office/word/2010/wordprocessingDrawing" xmlns:wp="http://schemas.openxmlformats.org/drawingml/2006/wordprocessingDrawing" xmlns:w10="urn:schemas-microsoft-com:office:word" xmlns:w="http://schemas.openxmlformats.org/wordprocessingml/2006/main" xmlns:w14="http://schemas.microsoft.com/office/word/2010/wordml" xmlns:w15="http://schemas.microsoft.com/office/word/2012/wordml" xmlns:w16cex="http://schemas.microsoft.com/office/word/2018/wordml/cex" xmlns:w16cid="http://schemas.microsoft.com/office/word/2016/wordml/cid" xmlns:w16="http://schemas.microsoft.com/office/word/2018/wordml" xmlns:w16sdtdh="http://schemas.microsoft.com/office/word/2020/wordml/sdtdatahash" xmlns:w16se="http://schemas.microsoft.com/office/word/2015/wordml/symex" xmlns:wpg="http://schemas.microsoft.com/office/word/2010/wordprocessingGroup" xmlns:wpi="http://schemas.microsoft.com/office/word/2010/wordprocessingInk" xmlns:wne="http://schemas.microsoft.com/office/word/2006/wordml" xmlns:wps="http://schemas.microsoft.com/office/word/2010/wordprocessingShape" mc:Ignorable="w14 w15 w16se w16cid w16 w16cex w16sdtdh wp14">
   <w:endnote w:type="separator" w:id="-1">
     <w:p>
       <w:r>
@@ -810,7 +777,7 @@
 </file>
 
 <file path=word/footer1.xml><?xml version="1.0" encoding="utf-8"?>
-<w:ftr xmlns:wpc="http://schemas.microsoft.com/office/word/2010/wordprocessingCanvas" xmlns:cx="http://schemas.microsoft.com/office/drawing/2014/chartex" xmlns:cx1="http://schemas.microsoft.com/office/drawing/2015/9/8/chartex" xmlns:cx2="http://schemas.microsoft.com/office/drawing/2015/10/21/chartex" xmlns:cx3="http://schemas.microsoft.com/office/drawing/2016/5/9/chartex" xmlns:cx4="http://schemas.microsoft.com/office/drawing/2016/5/10/chartex" xmlns:cx5="http://schemas.microsoft.com/office/drawing/2016/5/11/chartex" xmlns:cx6="http://schemas.microsoft.com/office/drawing/2016/5/12/chartex" xmlns:cx7="http://schemas.microsoft.com/office/drawing/2016/5/13/chartex" xmlns:cx8="http://schemas.microsoft.com/office/drawing/2016/5/14/chartex" xmlns:mc="http://schemas.openxmlformats.org/markup-compatibility/2006" xmlns:aink="http://schemas.microsoft.com/office/drawing/2016/ink" xmlns:am3d="http://schemas.microsoft.com/office/drawing/2017/model3d" xmlns:o="urn:schemas-microsoft-com:office:office" xmlns:r="http://schemas.openxmlformats.org/officeDocument/2006/relationships" xmlns:m="http://schemas.openxmlformats.org/officeDocument/2006/math" xmlns:v="urn:schemas-microsoft-com:vml" xmlns:wp14="http://schemas.microsoft.com/office/word/2010/wordprocessingDrawing" xmlns:wp="http://schemas.openxmlformats.org/drawingml/2006/wordprocessingDrawing" xmlns:w10="urn:schemas-microsoft-com:office:word" xmlns:w="http://schemas.openxmlformats.org/wordprocessingml/2006/main" xmlns:w14="http://schemas.microsoft.com/office/word/2010/wordml" xmlns:w15="http://schemas.microsoft.com/office/word/2012/wordml" xmlns:w16cex="http://schemas.microsoft.com/office/word/2018/wordml/cex" xmlns:w16cid="http://schemas.microsoft.com/office/word/2016/wordml/cid" xmlns:w16="http://schemas.microsoft.com/office/word/2018/wordml" xmlns:w16sdtdh="http://schemas.microsoft.com/office/word/2020/wordml/sdtdatahash" xmlns:w16se="http://schemas.microsoft.com/office/word/2015/wordml/symex" xmlns:wpg="http://schemas.microsoft.com/office/word/2010/wordprocessingGroup" xmlns:wpi="http://schemas.microsoft.com/office/word/2010/wordprocessingInk" xmlns:wne="http://schemas.microsoft.com/office/word/2006/wordml" xmlns:wps="http://schemas.microsoft.com/office/word/2010/wordprocessingShape" mc:Ignorable="w14 w15 w16se w16cid w16 w16cex w16sdtdh wp14">
+<w:ftr xmlns:wpc="http://schemas.microsoft.com/office/word/2010/wordprocessingCanvas" xmlns:cx="http://schemas.microsoft.com/office/drawing/2014/chartex" xmlns:cx1="http://schemas.microsoft.com/office/drawing/2015/9/8/chartex" xmlns:cx2="http://schemas.microsoft.com/office/drawing/2015/10/21/chartex" xmlns:cx3="http://schemas.microsoft.com/office/drawing/2016/5/9/chartex" xmlns:cx4="http://schemas.microsoft.com/office/drawing/2016/5/10/chartex" xmlns:cx5="http://schemas.microsoft.com/office/drawing/2016/5/11/chartex" xmlns:cx6="http://schemas.microsoft.com/office/drawing/2016/5/12/chartex" xmlns:cx7="http://schemas.microsoft.com/office/drawing/2016/5/13/chartex" xmlns:cx8="http://schemas.microsoft.com/office/drawing/2016/5/14/chartex" xmlns:mc="http://schemas.openxmlformats.org/markup-compatibility/2006" xmlns:aink="http://schemas.microsoft.com/office/drawing/2016/ink" xmlns:am3d="http://schemas.microsoft.com/office/drawing/2017/model3d" xmlns:o="urn:schemas-microsoft-com:office:office" xmlns:oel="http://schemas.microsoft.com/office/2019/extlst" xmlns:r="http://schemas.openxmlformats.org/officeDocument/2006/relationships" xmlns:m="http://schemas.openxmlformats.org/officeDocument/2006/math" xmlns:v="urn:schemas-microsoft-com:vml" xmlns:wp14="http://schemas.microsoft.com/office/word/2010/wordprocessingDrawing" xmlns:wp="http://schemas.openxmlformats.org/drawingml/2006/wordprocessingDrawing" xmlns:w10="urn:schemas-microsoft-com:office:word" xmlns:w="http://schemas.openxmlformats.org/wordprocessingml/2006/main" xmlns:w14="http://schemas.microsoft.com/office/word/2010/wordml" xmlns:w15="http://schemas.microsoft.com/office/word/2012/wordml" xmlns:w16cex="http://schemas.microsoft.com/office/word/2018/wordml/cex" xmlns:w16cid="http://schemas.microsoft.com/office/word/2016/wordml/cid" xmlns:w16="http://schemas.microsoft.com/office/word/2018/wordml" xmlns:w16sdtdh="http://schemas.microsoft.com/office/word/2020/wordml/sdtdatahash" xmlns:w16se="http://schemas.microsoft.com/office/word/2015/wordml/symex" xmlns:wpg="http://schemas.microsoft.com/office/word/2010/wordprocessingGroup" xmlns:wpi="http://schemas.microsoft.com/office/word/2010/wordprocessingInk" xmlns:wne="http://schemas.microsoft.com/office/word/2006/wordml" xmlns:wps="http://schemas.microsoft.com/office/word/2010/wordprocessingShape" mc:Ignorable="w14 w15 w16se w16cid w16 w16cex w16sdtdh wp14">
   <w:p>
     <w:pPr>
       <w:pStyle w:val="Footer"/>
@@ -834,7 +801,7 @@
 </file>
 
 <file path=word/footnotes.xml><?xml version="1.0" encoding="utf-8"?>
-<w:footnotes xmlns:wpc="http://schemas.microsoft.com/office/word/2010/wordprocessingCanvas" xmlns:cx="http://schemas.microsoft.com/office/drawing/2014/chartex" xmlns:cx1="http://schemas.microsoft.com/office/drawing/2015/9/8/chartex" xmlns:cx2="http://schemas.microsoft.com/office/drawing/2015/10/21/chartex" xmlns:cx3="http://schemas.microsoft.com/office/drawing/2016/5/9/chartex" xmlns:cx4="http://schemas.microsoft.com/office/drawing/2016/5/10/chartex" xmlns:cx5="http://schemas.microsoft.com/office/drawing/2016/5/11/chartex" xmlns:cx6="http://schemas.microsoft.com/office/drawing/2016/5/12/chartex" xmlns:cx7="http://schemas.microsoft.com/office/drawing/2016/5/13/chartex" xmlns:cx8="http://schemas.microsoft.com/office/drawing/2016/5/14/chartex" xmlns:mc="http://schemas.openxmlformats.org/markup-compatibility/2006" xmlns:aink="http://schemas.microsoft.com/office/drawing/2016/ink" xmlns:am3d="http://schemas.microsoft.com/office/drawing/2017/model3d" xmlns:o="urn:schemas-microsoft-com:office:office" xmlns:r="http://schemas.openxmlformats.org/officeDocument/2006/relationships" xmlns:m="http://schemas.openxmlformats.org/officeDocument/2006/math" xmlns:v="urn:schemas-microsoft-com:vml" xmlns:wp14="http://schemas.microsoft.com/office/word/2010/wordprocessingDrawing" xmlns:wp="http://schemas.openxmlformats.org/drawingml/2006/wordprocessingDrawing" xmlns:w10="urn:schemas-microsoft-com:office:word" xmlns:w="http://schemas.openxmlformats.org/wordprocessingml/2006/main" xmlns:w14="http://schemas.microsoft.com/office/word/2010/wordml" xmlns:w15="http://schemas.microsoft.com/office/word/2012/wordml" xmlns:w16cex="http://schemas.microsoft.com/office/word/2018/wordml/cex" xmlns:w16cid="http://schemas.microsoft.com/office/word/2016/wordml/cid" xmlns:w16="http://schemas.microsoft.com/office/word/2018/wordml" xmlns:w16sdtdh="http://schemas.microsoft.com/office/word/2020/wordml/sdtdatahash" xmlns:w16se="http://schemas.microsoft.com/office/word/2015/wordml/symex" xmlns:wpg="http://schemas.microsoft.com/office/word/2010/wordprocessingGroup" xmlns:wpi="http://schemas.microsoft.com/office/word/2010/wordprocessingInk" xmlns:wne="http://schemas.microsoft.com/office/word/2006/wordml" xmlns:wps="http://schemas.microsoft.com/office/word/2010/wordprocessingShape" mc:Ignorable="w14 w15 w16se w16cid w16 w16cex w16sdtdh wp14">
+<w:footnotes xmlns:wpc="http://schemas.microsoft.com/office/word/2010/wordprocessingCanvas" xmlns:cx="http://schemas.microsoft.com/office/drawing/2014/chartex" xmlns:cx1="http://schemas.microsoft.com/office/drawing/2015/9/8/chartex" xmlns:cx2="http://schemas.microsoft.com/office/drawing/2015/10/21/chartex" xmlns:cx3="http://schemas.microsoft.com/office/drawing/2016/5/9/chartex" xmlns:cx4="http://schemas.microsoft.com/office/drawing/2016/5/10/chartex" xmlns:cx5="http://schemas.microsoft.com/office/drawing/2016/5/11/chartex" xmlns:cx6="http://schemas.microsoft.com/office/drawing/2016/5/12/chartex" xmlns:cx7="http://schemas.microsoft.com/office/drawing/2016/5/13/chartex" xmlns:cx8="http://schemas.microsoft.com/office/drawing/2016/5/14/chartex" xmlns:mc="http://schemas.openxmlformats.org/markup-compatibility/2006" xmlns:aink="http://schemas.microsoft.com/office/drawing/2016/ink" xmlns:am3d="http://schemas.microsoft.com/office/drawing/2017/model3d" xmlns:o="urn:schemas-microsoft-com:office:office" xmlns:oel="http://schemas.microsoft.com/office/2019/extlst" xmlns:r="http://schemas.openxmlformats.org/officeDocument/2006/relationships" xmlns:m="http://schemas.openxmlformats.org/officeDocument/2006/math" xmlns:v="urn:schemas-microsoft-com:vml" xmlns:wp14="http://schemas.microsoft.com/office/word/2010/wordprocessingDrawing" xmlns:wp="http://schemas.openxmlformats.org/drawingml/2006/wordprocessingDrawing" xmlns:w10="urn:schemas-microsoft-com:office:word" xmlns:w="http://schemas.openxmlformats.org/wordprocessingml/2006/main" xmlns:w14="http://schemas.microsoft.com/office/word/2010/wordml" xmlns:w15="http://schemas.microsoft.com/office/word/2012/wordml" xmlns:w16cex="http://schemas.microsoft.com/office/word/2018/wordml/cex" xmlns:w16cid="http://schemas.microsoft.com/office/word/2016/wordml/cid" xmlns:w16="http://schemas.microsoft.com/office/word/2018/wordml" xmlns:w16sdtdh="http://schemas.microsoft.com/office/word/2020/wordml/sdtdatahash" xmlns:w16se="http://schemas.microsoft.com/office/word/2015/wordml/symex" xmlns:wpg="http://schemas.microsoft.com/office/word/2010/wordprocessingGroup" xmlns:wpi="http://schemas.microsoft.com/office/word/2010/wordprocessingInk" xmlns:wne="http://schemas.microsoft.com/office/word/2006/wordml" xmlns:wps="http://schemas.microsoft.com/office/word/2010/wordprocessingShape" mc:Ignorable="w14 w15 w16se w16cid w16 w16cex w16sdtdh wp14">
   <w:footnote w:type="separator" w:id="-1">
     <w:p>
       <w:r>
@@ -853,7 +820,7 @@
 </file>
 
 <file path=word/header1.xml><?xml version="1.0" encoding="utf-8"?>
-<w:hdr xmlns:wpc="http://schemas.microsoft.com/office/word/2010/wordprocessingCanvas" xmlns:cx="http://schemas.microsoft.com/office/drawing/2014/chartex" xmlns:cx1="http://schemas.microsoft.com/office/drawing/2015/9/8/chartex" xmlns:cx2="http://schemas.microsoft.com/office/drawing/2015/10/21/chartex" xmlns:cx3="http://schemas.microsoft.com/office/drawing/2016/5/9/chartex" xmlns:cx4="http://schemas.microsoft.com/office/drawing/2016/5/10/chartex" xmlns:cx5="http://schemas.microsoft.com/office/drawing/2016/5/11/chartex" xmlns:cx6="http://schemas.microsoft.com/office/drawing/2016/5/12/chartex" xmlns:cx7="http://schemas.microsoft.com/office/drawing/2016/5/13/chartex" xmlns:cx8="http://schemas.microsoft.com/office/drawing/2016/5/14/chartex" xmlns:mc="http://schemas.openxmlformats.org/markup-compatibility/2006" xmlns:aink="http://schemas.microsoft.com/office/drawing/2016/ink" xmlns:am3d="http://schemas.microsoft.com/office/drawing/2017/model3d" xmlns:o="urn:schemas-microsoft-com:office:office" xmlns:r="http://schemas.openxmlformats.org/officeDocument/2006/relationships" xmlns:m="http://schemas.openxmlformats.org/officeDocument/2006/math" xmlns:v="urn:schemas-microsoft-com:vml" xmlns:wp14="http://schemas.microsoft.com/office/word/2010/wordprocessingDrawing" xmlns:wp="http://schemas.openxmlformats.org/drawingml/2006/wordprocessingDrawing" xmlns:w10="urn:schemas-microsoft-com:office:word" xmlns:w="http://schemas.openxmlformats.org/wordprocessingml/2006/main" xmlns:w14="http://schemas.microsoft.com/office/word/2010/wordml" xmlns:w15="http://schemas.microsoft.com/office/word/2012/wordml" xmlns:w16cex="http://schemas.microsoft.com/office/word/2018/wordml/cex" xmlns:w16cid="http://schemas.microsoft.com/office/word/2016/wordml/cid" xmlns:w16="http://schemas.microsoft.com/office/word/2018/wordml" xmlns:w16sdtdh="http://schemas.microsoft.com/office/word/2020/wordml/sdtdatahash" xmlns:w16se="http://schemas.microsoft.com/office/word/2015/wordml/symex" xmlns:wpg="http://schemas.microsoft.com/office/word/2010/wordprocessingGroup" xmlns:wpi="http://schemas.microsoft.com/office/word/2010/wordprocessingInk" xmlns:wne="http://schemas.microsoft.com/office/word/2006/wordml" xmlns:wps="http://schemas.microsoft.com/office/word/2010/wordprocessingShape" mc:Ignorable="w14 w15 w16se w16cid w16 w16cex w16sdtdh wp14">
+<w:hdr xmlns:wpc="http://schemas.microsoft.com/office/word/2010/wordprocessingCanvas" xmlns:cx="http://schemas.microsoft.com/office/drawing/2014/chartex" xmlns:cx1="http://schemas.microsoft.com/office/drawing/2015/9/8/chartex" xmlns:cx2="http://schemas.microsoft.com/office/drawing/2015/10/21/chartex" xmlns:cx3="http://schemas.microsoft.com/office/drawing/2016/5/9/chartex" xmlns:cx4="http://schemas.microsoft.com/office/drawing/2016/5/10/chartex" xmlns:cx5="http://schemas.microsoft.com/office/drawing/2016/5/11/chartex" xmlns:cx6="http://schemas.microsoft.com/office/drawing/2016/5/12/chartex" xmlns:cx7="http://schemas.microsoft.com/office/drawing/2016/5/13/chartex" xmlns:cx8="http://schemas.microsoft.com/office/drawing/2016/5/14/chartex" xmlns:mc="http://schemas.openxmlformats.org/markup-compatibility/2006" xmlns:aink="http://schemas.microsoft.com/office/drawing/2016/ink" xmlns:am3d="http://schemas.microsoft.com/office/drawing/2017/model3d" xmlns:o="urn:schemas-microsoft-com:office:office" xmlns:oel="http://schemas.microsoft.com/office/2019/extlst" xmlns:r="http://schemas.openxmlformats.org/officeDocument/2006/relationships" xmlns:m="http://schemas.openxmlformats.org/officeDocument/2006/math" xmlns:v="urn:schemas-microsoft-com:vml" xmlns:wp14="http://schemas.microsoft.com/office/word/2010/wordprocessingDrawing" xmlns:wp="http://schemas.openxmlformats.org/drawingml/2006/wordprocessingDrawing" xmlns:w10="urn:schemas-microsoft-com:office:word" xmlns:w="http://schemas.openxmlformats.org/wordprocessingml/2006/main" xmlns:w14="http://schemas.microsoft.com/office/word/2010/wordml" xmlns:w15="http://schemas.microsoft.com/office/word/2012/wordml" xmlns:w16cex="http://schemas.microsoft.com/office/word/2018/wordml/cex" xmlns:w16cid="http://schemas.microsoft.com/office/word/2016/wordml/cid" xmlns:w16="http://schemas.microsoft.com/office/word/2018/wordml" xmlns:w16sdtdh="http://schemas.microsoft.com/office/word/2020/wordml/sdtdatahash" xmlns:w16se="http://schemas.microsoft.com/office/word/2015/wordml/symex" xmlns:wpg="http://schemas.microsoft.com/office/word/2010/wordprocessingGroup" xmlns:wpi="http://schemas.microsoft.com/office/word/2010/wordprocessingInk" xmlns:wne="http://schemas.microsoft.com/office/word/2006/wordml" xmlns:wps="http://schemas.microsoft.com/office/word/2010/wordprocessingShape" mc:Ignorable="w14 w15 w16se w16cid w16 w16cex w16sdtdh wp14">
   <w:tbl>
     <w:tblPr>
       <w:tblW w:w="0" w:type="auto"/>
@@ -1665,6 +1632,15 @@
 </file>
 
 <file path=customXml/item1.xml><?xml version="1.0" encoding="utf-8"?>
+<?mso-contentType ?>
+<FormTemplates xmlns="http://schemas.microsoft.com/sharepoint/v3/contenttype/forms">
+  <Display>DocumentLibraryForm</Display>
+  <Edit>DocumentLibraryForm</Edit>
+  <New>DocumentLibraryForm</New>
+</FormTemplates>
+</file>
+
+<file path=customXml/item2.xml><?xml version="1.0" encoding="utf-8"?>
 <ct:contentTypeSchema xmlns:ct="http://schemas.microsoft.com/office/2006/metadata/contentType" xmlns:ma="http://schemas.microsoft.com/office/2006/metadata/properties/metaAttributes" ct:_="" ma:_="" ma:contentTypeName="Document" ma:contentTypeID="0x010100B8CBF3948AF16E4A9427EB9CB0C3AFDB" ma:contentTypeVersion="11" ma:contentTypeDescription="Create a new document." ma:contentTypeScope="" ma:versionID="9fc8a81a77eeb73bda9729b3f784b8c4">
   <xsd:schema xmlns:xsd="http://www.w3.org/2001/XMLSchema" xmlns:xs="http://www.w3.org/2001/XMLSchema" xmlns:p="http://schemas.microsoft.com/office/2006/metadata/properties" xmlns:ns2="bc8b8595-9fa1-49bc-a016-2621e7bde64e" xmlns:ns3="e1c8ebbc-f196-4c28-98e9-1900bd408e79" targetNamespace="http://schemas.microsoft.com/office/2006/metadata/properties" ma:root="true" ma:fieldsID="88ad40c7f0e134defa4acd5e486d3459" ns2:_="" ns3:_="">
     <xsd:import namespace="bc8b8595-9fa1-49bc-a016-2621e7bde64e"/>
@@ -1875,16 +1851,15 @@
 </ct:contentTypeSchema>
 </file>
 
-<file path=customXml/item2.xml><?xml version="1.0" encoding="utf-8"?>
-<?mso-contentType ?>
-<FormTemplates xmlns="http://schemas.microsoft.com/sharepoint/v3/contenttype/forms">
-  <Display>DocumentLibraryForm</Display>
-  <Edit>DocumentLibraryForm</Edit>
-  <New>DocumentLibraryForm</New>
-</FormTemplates>
+<file path=customXml/itemProps1.xml><?xml version="1.0" encoding="utf-8"?>
+<ds:datastoreItem xmlns:ds="http://schemas.openxmlformats.org/officeDocument/2006/customXml" ds:itemID="{FF90294F-C76B-40EC-80AD-1CF36539F94E}">
+  <ds:schemaRefs>
+    <ds:schemaRef ds:uri="http://schemas.microsoft.com/sharepoint/v3/contenttype/forms"/>
+  </ds:schemaRefs>
+</ds:datastoreItem>
 </file>
 
-<file path=customXml/itemProps1.xml><?xml version="1.0" encoding="utf-8"?>
+<file path=customXml/itemProps2.xml><?xml version="1.0" encoding="utf-8"?>
 <ds:datastoreItem xmlns:ds="http://schemas.openxmlformats.org/officeDocument/2006/customXml" ds:itemID="{9590AD17-2F6D-4889-8BA2-8B88B799851E}">
   <ds:schemaRefs>
     <ds:schemaRef ds:uri="http://schemas.microsoft.com/office/2006/metadata/contentType"/>
@@ -1901,12 +1876,4 @@
     <ds:schemaRef ds:uri="http://schemas.microsoft.com/internal/obd"/>
   </ds:schemaRefs>
 </ds:datastoreItem>
-</file>
-
-<file path=customXml/itemProps2.xml><?xml version="1.0" encoding="utf-8"?>
-<ds:datastoreItem xmlns:ds="http://schemas.openxmlformats.org/officeDocument/2006/customXml" ds:itemID="{FF90294F-C76B-40EC-80AD-1CF36539F94E}">
-  <ds:schemaRefs>
-    <ds:schemaRef ds:uri="http://schemas.microsoft.com/sharepoint/v3/contenttype/forms"/>
-  </ds:schemaRefs>
-</ds:datastoreItem>
 </file>
</xml_diff>